<commit_message>
v1.2 lesson and handout and all the things
</commit_message>
<xml_diff>
--- a/lesson-materials/LibCarp-lesson-two-handout.docx
+++ b/lesson-materials/LibCarp-lesson-two-handout.docx
@@ -41,7 +41,7 @@
     </w:p>
     <w:p>
       <w:r>
-        <w:t xml:space="preserve">19:30-20:25 Cleaning and Transforming</w:t>
+        <w:t xml:space="preserve">19:30-20:15 Cleaning and Transforming</w:t>
       </w:r>
     </w:p>
     <w:p>
@@ -723,7 +723,7 @@
         <w:t xml:space="preserve">-v</w:t>
       </w:r>
       <w:r>
-        <w:t xml:space="preserve">: exclude match regular expressions</w:t>
+        <w:t xml:space="preserve">: exclude match</w:t>
       </w:r>
     </w:p>
     <w:p>
@@ -947,7 +947,7 @@
         <w:rPr>
           <w:rStyle w:val="VerbatimChar"/>
         </w:rPr>
-        <w:t xml:space="preserve">c:\users\DSTraining\desktop\119\text\</w:t>
+        <w:t xml:space="preserve">.../libcarp-wk2-data/text</w:t>
       </w:r>
       <w:r>
         <w:t xml:space="preserve">. You're going to work again with the</w:t>
@@ -985,7 +985,7 @@
         <w:t xml:space="preserve"> </w:t>
       </w:r>
       <w:r>
-        <w:t xml:space="preserve">command allows you to edit files directly.</w:t>
+        <w:t xml:space="preserve">command allows you to edit files directly. This can be used to remove all the header and footer information that Project Gutenberg add before and after a text.</w:t>
       </w:r>
     </w:p>
     <w:p>
@@ -1205,7 +1205,7 @@
         <w:t xml:space="preserve"> </w:t>
       </w:r>
       <w:r>
-        <w:t xml:space="preserve">in Notepad++. Note how the text has been transformed ready for analysis.</w:t>
+        <w:t xml:space="preserve">in a text editor. Note how the text has been transformed ready for analysis.</w:t>
       </w:r>
     </w:p>
     <w:p>
@@ -1319,7 +1319,7 @@
         <w:t xml:space="preserve"> </w:t>
       </w:r>
       <w:r>
-        <w:t xml:space="preserve">command to rearrange the text from its original order into an alphabetical configuration. Open the file in Notepad++ and after scrolling past some blank space you will begin to see some numbers and finally words, or at least lots of copies of 'a'!</w:t>
+        <w:t xml:space="preserve">command to rearrange the text from its original order into an alphabetical configuration. Open the file in a text editor and after scrolling past some blank space you will begin to see some numbers and finally words, or at least lots of copies of 'a'!</w:t>
       </w:r>
     </w:p>
     <w:p>
@@ -1689,7 +1689,7 @@
 <file path=word/numbering.xml><?xml version="1.0" encoding="utf-8"?>
 <w:numbering xmlns:w="http://schemas.openxmlformats.org/wordprocessingml/2006/main">
   <w:abstractNum w:abstractNumId="0">
-    <w:nsid w:val="70beb783"/>
+    <w:nsid w:val="b64125a7"/>
     <w:multiLevelType w:val="multilevel"/>
     <w:lvl w:ilvl="0">
       <w:numFmt w:val="bullet"/>
@@ -1770,7 +1770,7 @@
     </w:lvl>
   </w:abstractNum>
   <w:abstractNum w:abstractNumId="2">
-    <w:nsid w:val="5c8602aa"/>
+    <w:nsid w:val="96713bbc"/>
     <w:multiLevelType w:val="multilevel"/>
     <w:lvl w:ilvl="0">
       <w:numFmt w:val="bullet"/>

</xml_diff>